<commit_message>
Changes made for RoboUniverse
</commit_message>
<xml_diff>
--- a/flyer-back.docx
+++ b/flyer-back.docx
@@ -6,17 +6,21 @@
       <w:pPr>
         <w:ind w:left="-720"/>
         <w:jc w:val="center"/>
+        <w:rPr>
+          <w:sz w:val="22"/>
+        </w:rPr>
       </w:pPr>
       <w:r>
         <w:rPr>
           <w:noProof/>
+          <w:sz w:val="22"/>
           <w:lang w:eastAsia="en-US"/>
         </w:rPr>
         <w:drawing>
-          <wp:inline distT="0" distB="0" distL="0" distR="0" wp14:anchorId="4250D9DD" wp14:editId="1B4B2120">
-            <wp:extent cx="1790067" cy="575977"/>
-            <wp:effectExtent l="0" t="0" r="0" b="0"/>
-            <wp:docPr id="1" name="Picture 1" descr="Macintosh HD:Users:swanson:Scratch:Gadgetron Logo.pdf"/>
+          <wp:inline distT="0" distB="0" distL="0" distR="0" wp14:anchorId="1E4513CA" wp14:editId="1EB40EB5">
+            <wp:extent cx="2128757" cy="597752"/>
+            <wp:effectExtent l="0" t="0" r="0" b="12065"/>
+            <wp:docPr id="9" name="Picture 9" descr="Macintosh HD:Users:swanson:Scratch:Gadgetron Logo.pdf"/>
             <wp:cNvGraphicFramePr>
               <a:graphicFrameLocks xmlns:a="http://schemas.openxmlformats.org/drawingml/2006/main" noChangeAspect="1"/>
             </wp:cNvGraphicFramePr>
@@ -24,13 +28,13 @@
               <a:graphicData uri="http://schemas.openxmlformats.org/drawingml/2006/picture">
                 <pic:pic xmlns:pic="http://schemas.openxmlformats.org/drawingml/2006/picture">
                   <pic:nvPicPr>
-                    <pic:cNvPr id="0" name="Picture 1" descr="Macintosh HD:Users:swanson:Scratch:Gadgetron Logo.pdf"/>
+                    <pic:cNvPr id="0" name="Picture 2" descr="Macintosh HD:Users:swanson:Scratch:Gadgetron Logo.pdf"/>
                     <pic:cNvPicPr>
                       <a:picLocks noChangeAspect="1" noChangeArrowheads="1"/>
                     </pic:cNvPicPr>
                   </pic:nvPicPr>
                   <pic:blipFill>
-                    <a:blip r:embed="rId6">
+                    <a:blip r:embed="rId8">
                       <a:extLst>
                         <a:ext uri="{28A0092B-C50C-407E-A947-70E740481C1C}">
                           <a14:useLocalDpi xmlns:a14="http://schemas.microsoft.com/office/drawing/2010/main" val="0"/>
@@ -45,7 +49,7 @@
                   <pic:spPr bwMode="auto">
                     <a:xfrm>
                       <a:off x="0" y="0"/>
-                      <a:ext cx="1795412" cy="577697"/>
+                      <a:ext cx="2129047" cy="597834"/>
                     </a:xfrm>
                     <a:prstGeom prst="rect">
                       <a:avLst/>
@@ -67,22 +71,36 @@
         <w:ind w:left="-720"/>
         <w:jc w:val="center"/>
         <w:rPr>
-          <w:sz w:val="36"/>
+          <w:sz w:val="32"/>
         </w:rPr>
       </w:pPr>
       <w:proofErr w:type="spellStart"/>
       <w:r>
         <w:rPr>
-          <w:sz w:val="36"/>
+          <w:sz w:val="32"/>
         </w:rPr>
         <w:t>Gadgetron</w:t>
       </w:r>
       <w:proofErr w:type="spellEnd"/>
       <w:r>
         <w:rPr>
-          <w:sz w:val="36"/>
-        </w:rPr>
-        <w:t xml:space="preserve"> Robot Factory FAQ</w:t>
+          <w:sz w:val="32"/>
+        </w:rPr>
+        <w:t xml:space="preserve"> </w:t>
+      </w:r>
+      <w:proofErr w:type="spellStart"/>
+      <w:r>
+        <w:rPr>
+          <w:sz w:val="32"/>
+        </w:rPr>
+        <w:t>Robot</w:t>
+      </w:r>
+      <w:proofErr w:type="spellEnd"/>
+      <w:r>
+        <w:rPr>
+          <w:sz w:val="32"/>
+        </w:rPr>
+        <w:t xml:space="preserve"> Factory FAQ</w:t>
       </w:r>
     </w:p>
     <w:p>
@@ -91,13 +109,13 @@
         <w:jc w:val="both"/>
         <w:rPr>
           <w:b/>
-          <w:sz w:val="20"/>
+          <w:sz w:val="18"/>
         </w:rPr>
       </w:pPr>
       <w:r>
         <w:rPr>
           <w:b/>
-          <w:sz w:val="20"/>
+          <w:sz w:val="18"/>
         </w:rPr>
         <w:t>1.  When will the Robot Factory be fully operational?</w:t>
       </w:r>
@@ -107,488 +125,572 @@
         <w:ind w:left="-720"/>
         <w:jc w:val="both"/>
         <w:rPr>
-          <w:sz w:val="20"/>
-        </w:rPr>
-      </w:pPr>
-      <w:r>
-        <w:rPr>
-          <w:sz w:val="20"/>
-        </w:rPr>
-        <w:t>Early 2016.</w:t>
-      </w:r>
-      <w:r>
-        <w:rPr>
-          <w:sz w:val="20"/>
-        </w:rPr>
-        <w:t xml:space="preserve">  Go to </w:t>
-      </w:r>
-      <w:r>
-        <w:rPr>
-          <w:sz w:val="20"/>
-        </w:rPr>
-        <w:t>XXXXX to sign up for updates.</w:t>
-      </w:r>
-    </w:p>
-    <w:p>
-      <w:pPr>
-        <w:ind w:left="-720"/>
-        <w:jc w:val="both"/>
-        <w:rPr>
-          <w:b/>
-          <w:sz w:val="20"/>
-        </w:rPr>
-      </w:pPr>
-      <w:r>
-        <w:rPr>
-          <w:b/>
-          <w:sz w:val="20"/>
-        </w:rPr>
-        <w:t>2</w:t>
-      </w:r>
-      <w:r>
-        <w:rPr>
-          <w:b/>
-          <w:sz w:val="20"/>
-        </w:rPr>
-        <w:t>.  Who is this for?</w:t>
-      </w:r>
-    </w:p>
-    <w:p>
-      <w:pPr>
-        <w:ind w:left="-720"/>
-        <w:jc w:val="both"/>
-        <w:rPr>
-          <w:sz w:val="20"/>
-        </w:rPr>
-      </w:pPr>
-      <w:r>
-        <w:rPr>
-          <w:sz w:val="20"/>
-        </w:rPr>
-        <w:t>The target audience is students and hobbyists.  The goal of the robot factory is to make it</w:t>
-      </w:r>
-      <w:r>
-        <w:rPr>
-          <w:sz w:val="20"/>
-        </w:rPr>
-        <w:t xml:space="preserve"> fun and</w:t>
-      </w:r>
-      <w:r>
-        <w:rPr>
-          <w:sz w:val="20"/>
-        </w:rPr>
-        <w:t xml:space="preserve"> easy for people with limited electronics experience to build a simple electronic device and program it.</w:t>
-      </w:r>
-    </w:p>
-    <w:p>
-      <w:pPr>
-        <w:ind w:left="-720"/>
-        <w:jc w:val="both"/>
-        <w:rPr>
-          <w:sz w:val="20"/>
-        </w:rPr>
-      </w:pPr>
-      <w:r>
-        <w:rPr>
-          <w:sz w:val="20"/>
-        </w:rPr>
-        <w:t xml:space="preserve">We use the </w:t>
-      </w:r>
-      <w:proofErr w:type="spellStart"/>
-      <w:r>
-        <w:rPr>
-          <w:sz w:val="20"/>
-        </w:rPr>
-        <w:t>Gadgetron</w:t>
-      </w:r>
-      <w:proofErr w:type="spellEnd"/>
-      <w:r>
-        <w:rPr>
-          <w:sz w:val="20"/>
-        </w:rPr>
-        <w:t xml:space="preserve"> Robot Factory to teach a lab section of UCSD’s intro to programming course, but it’s also appropriate for motivated junior high or high school students if they have electronics and programming experience.  Younger kids could use it as well, with appropriate supervision and guidance.  Don’t let kids solder on their own!</w:t>
-      </w:r>
-    </w:p>
-    <w:p>
-      <w:pPr>
-        <w:ind w:left="-720"/>
-        <w:jc w:val="both"/>
-        <w:rPr>
-          <w:b/>
-          <w:sz w:val="20"/>
-        </w:rPr>
-      </w:pPr>
-      <w:r>
-        <w:rPr>
-          <w:b/>
-          <w:sz w:val="20"/>
-        </w:rPr>
-        <w:t>3</w:t>
-      </w:r>
-      <w:r>
-        <w:rPr>
-          <w:b/>
-          <w:sz w:val="20"/>
-        </w:rPr>
-        <w:t>.  How hard is it?</w:t>
-      </w:r>
-    </w:p>
-    <w:p>
-      <w:pPr>
-        <w:ind w:left="-720"/>
-        <w:jc w:val="both"/>
-        <w:rPr>
-          <w:sz w:val="20"/>
-        </w:rPr>
-      </w:pPr>
-      <w:r>
-        <w:rPr>
-          <w:sz w:val="20"/>
-        </w:rPr>
-        <w:t>The design proc</w:t>
-      </w:r>
-      <w:r>
-        <w:rPr>
-          <w:sz w:val="20"/>
-        </w:rPr>
-        <w:t>ess is very easy.  The web tool</w:t>
-      </w:r>
-      <w:r>
-        <w:rPr>
-          <w:sz w:val="20"/>
-        </w:rPr>
-        <w:t xml:space="preserve"> allows you to add and arrange the </w:t>
-      </w:r>
-      <w:proofErr w:type="gramStart"/>
-      <w:r>
-        <w:rPr>
-          <w:sz w:val="20"/>
-        </w:rPr>
-        <w:t>robot’s</w:t>
-      </w:r>
-      <w:proofErr w:type="gramEnd"/>
-      <w:r>
-        <w:rPr>
-          <w:sz w:val="20"/>
-        </w:rPr>
-        <w:t xml:space="preserve"> components using simple, intuitive tools.</w:t>
-      </w:r>
-    </w:p>
-    <w:p>
-      <w:pPr>
-        <w:ind w:left="-720"/>
-        <w:jc w:val="both"/>
-        <w:rPr>
-          <w:sz w:val="20"/>
-        </w:rPr>
-      </w:pPr>
-      <w:r>
-        <w:rPr>
-          <w:sz w:val="20"/>
-        </w:rPr>
-        <w:t>The assembly process will require simple soldering skills, and will require someone with electronics knowledge to either perform the assembly or help out.</w:t>
-      </w:r>
-    </w:p>
-    <w:p>
-      <w:pPr>
-        <w:ind w:left="-720"/>
-        <w:jc w:val="both"/>
-        <w:rPr>
-          <w:sz w:val="20"/>
-        </w:rPr>
-      </w:pPr>
-      <w:r>
-        <w:rPr>
-          <w:sz w:val="20"/>
-        </w:rPr>
-        <w:t xml:space="preserve">To program the robot, you’ll use the standard </w:t>
-      </w:r>
-      <w:proofErr w:type="spellStart"/>
-      <w:r>
-        <w:rPr>
-          <w:sz w:val="20"/>
-        </w:rPr>
-        <w:t>Arduino</w:t>
-      </w:r>
-      <w:proofErr w:type="spellEnd"/>
-      <w:r>
-        <w:rPr>
-          <w:sz w:val="20"/>
-        </w:rPr>
-        <w:t xml:space="preserve"> programming environment.   It’s relatively easy programming, and the robot factory provides sample code to get started, but you should be familiar with </w:t>
-      </w:r>
-      <w:proofErr w:type="spellStart"/>
-      <w:r>
-        <w:rPr>
-          <w:sz w:val="20"/>
-        </w:rPr>
-        <w:t>Arduino</w:t>
-      </w:r>
-      <w:proofErr w:type="spellEnd"/>
-      <w:r>
-        <w:rPr>
-          <w:sz w:val="20"/>
-        </w:rPr>
-        <w:t xml:space="preserve"> programming.</w:t>
-      </w:r>
-    </w:p>
-    <w:p>
-      <w:pPr>
-        <w:ind w:left="-720"/>
-        <w:jc w:val="both"/>
-        <w:rPr>
-          <w:b/>
-          <w:sz w:val="20"/>
-        </w:rPr>
-      </w:pPr>
-      <w:r>
-        <w:rPr>
-          <w:b/>
-          <w:sz w:val="20"/>
-        </w:rPr>
-        <w:t>4</w:t>
-      </w:r>
-      <w:r>
-        <w:rPr>
-          <w:b/>
-          <w:sz w:val="20"/>
-        </w:rPr>
-        <w:t>.  How much do the robots cost?</w:t>
-      </w:r>
-    </w:p>
-    <w:p>
-      <w:pPr>
-        <w:ind w:left="-720"/>
-        <w:jc w:val="both"/>
-        <w:rPr>
-          <w:sz w:val="20"/>
-        </w:rPr>
-      </w:pPr>
-      <w:r>
-        <w:rPr>
-          <w:sz w:val="20"/>
-        </w:rPr>
-        <w:t xml:space="preserve">Using the </w:t>
-      </w:r>
-      <w:proofErr w:type="spellStart"/>
-      <w:r>
-        <w:rPr>
-          <w:sz w:val="20"/>
-        </w:rPr>
-        <w:t>Gadgetron</w:t>
-      </w:r>
-      <w:proofErr w:type="spellEnd"/>
-      <w:r>
-        <w:rPr>
-          <w:sz w:val="20"/>
-        </w:rPr>
-        <w:t xml:space="preserve"> Robot Factory tool is free.  </w:t>
-      </w:r>
-      <w:r>
-        <w:rPr>
-          <w:sz w:val="20"/>
-        </w:rPr>
-        <w:t>A typical robot will cost between $50 and $100 to build, but it depends on several factors.  This does not include the cost of the soldering iron and batteries.</w:t>
-      </w:r>
-    </w:p>
-    <w:p>
-      <w:pPr>
-        <w:ind w:left="-720"/>
-        <w:jc w:val="both"/>
-        <w:rPr>
-          <w:sz w:val="20"/>
-        </w:rPr>
-      </w:pPr>
-      <w:r>
-        <w:rPr>
-          <w:sz w:val="20"/>
-        </w:rPr>
-        <w:t xml:space="preserve">The bill of materials gives the approximate cost of the robot’s parts, but it doesn’t include the cost of manufacturing the </w:t>
-      </w:r>
-      <w:r>
-        <w:rPr>
-          <w:sz w:val="20"/>
-        </w:rPr>
-        <w:t>printed circuit board (PCB) that forms the robot’s body</w:t>
-      </w:r>
-      <w:r>
-        <w:rPr>
-          <w:sz w:val="20"/>
-        </w:rPr>
-        <w:t>.  4PCB.com offers a deal for simple PCBs for $33/board.  If you are a student, they will let you order a single board, otherwise y</w:t>
-      </w:r>
-      <w:r>
-        <w:rPr>
-          <w:sz w:val="20"/>
-        </w:rPr>
-        <w:t>ou need to order at least four.  The design files should work for most PCB manufacturers.</w:t>
-      </w:r>
-    </w:p>
-    <w:p>
-      <w:pPr>
-        <w:ind w:left="-720"/>
-        <w:jc w:val="both"/>
-        <w:rPr>
-          <w:sz w:val="20"/>
-        </w:rPr>
-      </w:pPr>
-      <w:r>
-        <w:rPr>
-          <w:sz w:val="20"/>
-        </w:rPr>
-        <w:t>You’ll order the rest of the parts from online vendors</w:t>
-      </w:r>
-      <w:r>
-        <w:rPr>
-          <w:sz w:val="20"/>
-        </w:rPr>
-        <w:t xml:space="preserve"> using the part numbers the tool provides</w:t>
-      </w:r>
-      <w:r>
-        <w:rPr>
-          <w:sz w:val="20"/>
-        </w:rPr>
-        <w:t xml:space="preserve">, and the prices listed in the web tool should be mostly up-to-date.  If you have your own parts, you can substitute them to reduce the cost. </w:t>
-      </w:r>
-    </w:p>
-    <w:p>
-      <w:pPr>
-        <w:ind w:left="-720"/>
-        <w:jc w:val="both"/>
-        <w:rPr>
-          <w:b/>
-          <w:sz w:val="20"/>
-        </w:rPr>
-      </w:pPr>
-      <w:r>
-        <w:rPr>
-          <w:b/>
-          <w:sz w:val="20"/>
-        </w:rPr>
-        <w:t>5</w:t>
-      </w:r>
-      <w:r>
-        <w:rPr>
-          <w:b/>
-          <w:sz w:val="20"/>
-        </w:rPr>
-        <w:t>.  Who are you?  Why are you doing this?</w:t>
-      </w:r>
-    </w:p>
-    <w:p>
-      <w:pPr>
-        <w:ind w:left="-720"/>
-        <w:jc w:val="both"/>
-        <w:rPr>
-          <w:sz w:val="20"/>
-        </w:rPr>
-      </w:pPr>
-      <w:r>
-        <w:rPr>
-          <w:sz w:val="20"/>
-        </w:rPr>
-        <w:t xml:space="preserve">We are the </w:t>
-      </w:r>
-      <w:proofErr w:type="spellStart"/>
-      <w:r>
-        <w:rPr>
-          <w:sz w:val="20"/>
-        </w:rPr>
-        <w:t>Gadgetron</w:t>
-      </w:r>
-      <w:proofErr w:type="spellEnd"/>
-      <w:r>
-        <w:rPr>
-          <w:sz w:val="20"/>
-        </w:rPr>
-        <w:t xml:space="preserve"> research group in the Computer Science and Engineering Department at UC San Diego.  Our research focuses on building tools that make it easier for people to design electronics and computer systems.</w:t>
-      </w:r>
-      <w:r>
-        <w:rPr>
-          <w:sz w:val="20"/>
-        </w:rPr>
-        <w:t xml:space="preserve">  We are releasing the tool because getting real-world feedback is the best way to figure out how we should improve it.  The head of the group is Professor Steven Swanson (swanson@cs.ucsd.edu).</w:t>
-      </w:r>
-    </w:p>
-    <w:p>
-      <w:pPr>
-        <w:ind w:left="-720"/>
-        <w:jc w:val="both"/>
-        <w:rPr>
-          <w:b/>
-          <w:sz w:val="20"/>
-        </w:rPr>
-      </w:pPr>
-      <w:r>
-        <w:rPr>
-          <w:b/>
-          <w:sz w:val="20"/>
-        </w:rPr>
-        <w:t>6</w:t>
-      </w:r>
-      <w:r>
-        <w:rPr>
-          <w:b/>
-          <w:sz w:val="20"/>
-        </w:rPr>
-        <w:t>.  Can I use this in my club/class/maker space</w:t>
-      </w:r>
-      <w:r>
-        <w:rPr>
-          <w:b/>
-          <w:sz w:val="20"/>
-        </w:rPr>
-        <w:t>?</w:t>
-      </w:r>
-    </w:p>
-    <w:p>
-      <w:pPr>
-        <w:ind w:left="-720"/>
-        <w:jc w:val="both"/>
-        <w:rPr>
-          <w:color w:val="000000" w:themeColor="text1"/>
-          <w:sz w:val="20"/>
-        </w:rPr>
-      </w:pPr>
-      <w:r>
-        <w:rPr>
-          <w:sz w:val="20"/>
-        </w:rPr>
-        <w:t>Yes!  We’d love to have more people use the</w:t>
-      </w:r>
-      <w:r>
-        <w:rPr>
-          <w:sz w:val="20"/>
-        </w:rPr>
-        <w:t xml:space="preserve"> tool!  Go for it!  </w:t>
-      </w:r>
-      <w:r>
-        <w:rPr>
-          <w:color w:val="000000" w:themeColor="text1"/>
-          <w:sz w:val="20"/>
-        </w:rPr>
-        <w:t xml:space="preserve">If you </w:t>
-      </w:r>
-      <w:r>
-        <w:rPr>
-          <w:color w:val="000000" w:themeColor="text1"/>
-          <w:sz w:val="20"/>
-        </w:rPr>
-        <w:t>want discuss how to best use the Robot Factory</w:t>
-      </w:r>
-      <w:r>
-        <w:rPr>
-          <w:color w:val="000000" w:themeColor="text1"/>
-          <w:sz w:val="20"/>
-        </w:rPr>
-        <w:t xml:space="preserve">, please send email to </w:t>
-      </w:r>
-      <w:hyperlink r:id="rId7" w:history="1">
+          <w:sz w:val="18"/>
+        </w:rPr>
+      </w:pPr>
+      <w:r>
+        <w:rPr>
+          <w:sz w:val="18"/>
+        </w:rPr>
+        <w:t xml:space="preserve">Early 2016.  Go to </w:t>
+      </w:r>
+      <w:hyperlink r:id="rId9" w:history="1">
         <w:r>
           <w:rPr>
             <w:rStyle w:val="Hyperlink"/>
             <w:color w:val="000000" w:themeColor="text1"/>
-            <w:sz w:val="20"/>
+            <w:sz w:val="18"/>
+            <w:u w:val="none"/>
+          </w:rPr>
+          <w:t>https://goo.gl/ADg4jA</w:t>
+        </w:r>
+      </w:hyperlink>
+      <w:r>
+        <w:rPr>
+          <w:sz w:val="18"/>
+        </w:rPr>
+        <w:t xml:space="preserve"> </w:t>
+      </w:r>
+      <w:proofErr w:type="spellStart"/>
+      <w:r>
+        <w:rPr>
+          <w:sz w:val="18"/>
+        </w:rPr>
+        <w:t>to</w:t>
+      </w:r>
+      <w:proofErr w:type="spellEnd"/>
+      <w:r>
+        <w:rPr>
+          <w:sz w:val="18"/>
+        </w:rPr>
+        <w:t xml:space="preserve"> sign up for updates</w:t>
+      </w:r>
+      <w:r>
+        <w:rPr>
+          <w:sz w:val="18"/>
+        </w:rPr>
+        <w:t xml:space="preserve"> and to let us know if you are interested in particip</w:t>
+      </w:r>
+      <w:r>
+        <w:rPr>
+          <w:sz w:val="18"/>
+        </w:rPr>
+        <w:t>ating in our closed beta test</w:t>
+      </w:r>
+      <w:r>
+        <w:rPr>
+          <w:sz w:val="18"/>
+        </w:rPr>
+        <w:t>.</w:t>
+      </w:r>
+    </w:p>
+    <w:p>
+      <w:pPr>
+        <w:ind w:left="-720"/>
+        <w:jc w:val="both"/>
+        <w:rPr>
+          <w:b/>
+          <w:sz w:val="18"/>
+        </w:rPr>
+      </w:pPr>
+      <w:r>
+        <w:rPr>
+          <w:b/>
+          <w:sz w:val="18"/>
+        </w:rPr>
+        <w:t>2</w:t>
+      </w:r>
+      <w:r>
+        <w:rPr>
+          <w:b/>
+          <w:sz w:val="18"/>
+        </w:rPr>
+        <w:t>.  Who is this for?</w:t>
+      </w:r>
+    </w:p>
+    <w:p>
+      <w:pPr>
+        <w:ind w:left="-720"/>
+        <w:jc w:val="both"/>
+        <w:rPr>
+          <w:sz w:val="18"/>
+        </w:rPr>
+      </w:pPr>
+      <w:r>
+        <w:rPr>
+          <w:sz w:val="18"/>
+        </w:rPr>
+        <w:t>The target audience is students and hobbyists.  The goal of the robot factory is to make it</w:t>
+      </w:r>
+      <w:r>
+        <w:rPr>
+          <w:sz w:val="18"/>
+        </w:rPr>
+        <w:t xml:space="preserve"> fun and</w:t>
+      </w:r>
+      <w:r>
+        <w:rPr>
+          <w:sz w:val="18"/>
+        </w:rPr>
+        <w:t xml:space="preserve"> easy for people with limited electronics experience to build a simple electronic device and program it.</w:t>
+      </w:r>
+    </w:p>
+    <w:p>
+      <w:pPr>
+        <w:ind w:left="-720"/>
+        <w:jc w:val="both"/>
+        <w:rPr>
+          <w:sz w:val="18"/>
+        </w:rPr>
+      </w:pPr>
+      <w:r>
+        <w:rPr>
+          <w:sz w:val="18"/>
+        </w:rPr>
+        <w:t xml:space="preserve">We use the </w:t>
+      </w:r>
+      <w:proofErr w:type="spellStart"/>
+      <w:r>
+        <w:rPr>
+          <w:sz w:val="18"/>
+        </w:rPr>
+        <w:t>Gadgetron</w:t>
+      </w:r>
+      <w:proofErr w:type="spellEnd"/>
+      <w:r>
+        <w:rPr>
+          <w:sz w:val="18"/>
+        </w:rPr>
+        <w:t xml:space="preserve"> Robot Factory to teach a lab section of UCSD’s intro to programming course, but it’s also appropriate for motivated junior high or high school students if they have electronics and programming experience.  Younger kids could use it as well, with appropriate supervision and guidance.  Don’t let kids solder on their own!</w:t>
+      </w:r>
+    </w:p>
+    <w:p>
+      <w:pPr>
+        <w:ind w:left="-720"/>
+        <w:jc w:val="both"/>
+        <w:rPr>
+          <w:b/>
+          <w:sz w:val="18"/>
+        </w:rPr>
+      </w:pPr>
+      <w:r>
+        <w:rPr>
+          <w:b/>
+          <w:sz w:val="18"/>
+        </w:rPr>
+        <w:t>3</w:t>
+      </w:r>
+      <w:r>
+        <w:rPr>
+          <w:b/>
+          <w:sz w:val="18"/>
+        </w:rPr>
+        <w:t>.  How hard is it?</w:t>
+      </w:r>
+    </w:p>
+    <w:p>
+      <w:pPr>
+        <w:ind w:left="-720"/>
+        <w:jc w:val="both"/>
+        <w:rPr>
+          <w:sz w:val="18"/>
+        </w:rPr>
+      </w:pPr>
+      <w:r>
+        <w:rPr>
+          <w:sz w:val="18"/>
+        </w:rPr>
+        <w:t>We are working hard to</w:t>
+      </w:r>
+      <w:r>
+        <w:rPr>
+          <w:sz w:val="18"/>
+        </w:rPr>
+        <w:t xml:space="preserve"> make it as easy as possible, and i</w:t>
+      </w:r>
+      <w:r>
+        <w:rPr>
+          <w:sz w:val="18"/>
+        </w:rPr>
+        <w:t>t’s getting easier all the time.  Right now, t</w:t>
+      </w:r>
+      <w:r>
+        <w:rPr>
+          <w:sz w:val="18"/>
+        </w:rPr>
+        <w:t>he design proc</w:t>
+      </w:r>
+      <w:r>
+        <w:rPr>
+          <w:sz w:val="18"/>
+        </w:rPr>
+        <w:t>ess is very easy.  The web tool</w:t>
+      </w:r>
+      <w:r>
+        <w:rPr>
+          <w:sz w:val="18"/>
+        </w:rPr>
+        <w:t xml:space="preserve"> allows you to add and arrange the </w:t>
+      </w:r>
+      <w:proofErr w:type="gramStart"/>
+      <w:r>
+        <w:rPr>
+          <w:sz w:val="18"/>
+        </w:rPr>
+        <w:t>robot’s</w:t>
+      </w:r>
+      <w:proofErr w:type="gramEnd"/>
+      <w:r>
+        <w:rPr>
+          <w:sz w:val="18"/>
+        </w:rPr>
+        <w:t xml:space="preserve"> components using simple, intuitive tools.</w:t>
+      </w:r>
+    </w:p>
+    <w:p>
+      <w:pPr>
+        <w:ind w:left="-720"/>
+        <w:jc w:val="both"/>
+        <w:rPr>
+          <w:sz w:val="18"/>
+        </w:rPr>
+      </w:pPr>
+      <w:r>
+        <w:rPr>
+          <w:sz w:val="18"/>
+        </w:rPr>
+        <w:t xml:space="preserve">The </w:t>
+      </w:r>
+      <w:r>
+        <w:rPr>
+          <w:sz w:val="18"/>
+        </w:rPr>
+        <w:t xml:space="preserve">ordering and assembly process requires some knowledge of PCB design and </w:t>
+      </w:r>
+      <w:r>
+        <w:rPr>
+          <w:sz w:val="18"/>
+        </w:rPr>
+        <w:t xml:space="preserve">simple soldering skills, and </w:t>
+      </w:r>
+      <w:r>
+        <w:rPr>
+          <w:sz w:val="18"/>
+        </w:rPr>
+        <w:t xml:space="preserve">it </w:t>
+      </w:r>
+      <w:r>
+        <w:rPr>
+          <w:sz w:val="18"/>
+        </w:rPr>
+        <w:t>will require someone with electronics knowledge to either perform the assembly or help out.</w:t>
+      </w:r>
+    </w:p>
+    <w:p>
+      <w:pPr>
+        <w:ind w:left="-720"/>
+        <w:jc w:val="both"/>
+        <w:rPr>
+          <w:sz w:val="18"/>
+        </w:rPr>
+      </w:pPr>
+      <w:r>
+        <w:rPr>
+          <w:sz w:val="18"/>
+        </w:rPr>
+        <w:t xml:space="preserve">To program the robot, you’ll use the standard </w:t>
+      </w:r>
+      <w:proofErr w:type="spellStart"/>
+      <w:r>
+        <w:rPr>
+          <w:sz w:val="18"/>
+        </w:rPr>
+        <w:t>Arduino</w:t>
+      </w:r>
+      <w:proofErr w:type="spellEnd"/>
+      <w:r>
+        <w:rPr>
+          <w:sz w:val="18"/>
+        </w:rPr>
+        <w:t xml:space="preserve"> programming environment.   It’s relatively easy programming, and the robot factory provides sample code to get started, but you should be familiar with </w:t>
+      </w:r>
+      <w:proofErr w:type="spellStart"/>
+      <w:r>
+        <w:rPr>
+          <w:sz w:val="18"/>
+        </w:rPr>
+        <w:t>Arduino</w:t>
+      </w:r>
+      <w:proofErr w:type="spellEnd"/>
+      <w:r>
+        <w:rPr>
+          <w:sz w:val="18"/>
+        </w:rPr>
+        <w:t xml:space="preserve"> programming.</w:t>
+      </w:r>
+    </w:p>
+    <w:p>
+      <w:pPr>
+        <w:ind w:left="-720"/>
+        <w:jc w:val="both"/>
+        <w:rPr>
+          <w:b/>
+          <w:sz w:val="18"/>
+        </w:rPr>
+      </w:pPr>
+      <w:r>
+        <w:rPr>
+          <w:b/>
+          <w:sz w:val="18"/>
+        </w:rPr>
+        <w:t>4</w:t>
+      </w:r>
+      <w:r>
+        <w:rPr>
+          <w:b/>
+          <w:sz w:val="18"/>
+        </w:rPr>
+        <w:t>.  How much do the robots cost?</w:t>
+      </w:r>
+    </w:p>
+    <w:p>
+      <w:pPr>
+        <w:ind w:left="-720"/>
+        <w:jc w:val="both"/>
+        <w:rPr>
+          <w:sz w:val="18"/>
+        </w:rPr>
+      </w:pPr>
+      <w:r>
+        <w:rPr>
+          <w:sz w:val="18"/>
+        </w:rPr>
+        <w:t xml:space="preserve">Using the </w:t>
+      </w:r>
+      <w:proofErr w:type="spellStart"/>
+      <w:r>
+        <w:rPr>
+          <w:sz w:val="18"/>
+        </w:rPr>
+        <w:t>Gadgetron</w:t>
+      </w:r>
+      <w:proofErr w:type="spellEnd"/>
+      <w:r>
+        <w:rPr>
+          <w:sz w:val="18"/>
+        </w:rPr>
+        <w:t xml:space="preserve"> Robot Factory tool is free.  </w:t>
+      </w:r>
+      <w:r>
+        <w:rPr>
+          <w:sz w:val="18"/>
+        </w:rPr>
+        <w:t>A typical rob</w:t>
+      </w:r>
+      <w:r>
+        <w:rPr>
+          <w:sz w:val="18"/>
+        </w:rPr>
+        <w:t>ot will cost between $50 and $15</w:t>
+      </w:r>
+      <w:r>
+        <w:rPr>
+          <w:sz w:val="18"/>
+        </w:rPr>
+        <w:t>0 to build, but it depends on several factors.  This does not include the cost of the soldering iron and batteries.</w:t>
+      </w:r>
+    </w:p>
+    <w:p>
+      <w:pPr>
+        <w:ind w:left="-720"/>
+        <w:jc w:val="both"/>
+        <w:rPr>
+          <w:sz w:val="18"/>
+        </w:rPr>
+      </w:pPr>
+      <w:r>
+        <w:rPr>
+          <w:sz w:val="18"/>
+        </w:rPr>
+        <w:t xml:space="preserve">The bill of materials gives the approximate cost of the robot’s parts, but it doesn’t include the cost of manufacturing the </w:t>
+      </w:r>
+      <w:r>
+        <w:rPr>
+          <w:sz w:val="18"/>
+        </w:rPr>
+        <w:t>printed circuit board (PCB) that forms the robot’s body</w:t>
+      </w:r>
+      <w:r>
+        <w:rPr>
+          <w:sz w:val="18"/>
+        </w:rPr>
+        <w:t>.  4PCB.com offers a deal for simple PCBs for $33/board.  If you are a student, they will let you order a single board, otherwise y</w:t>
+      </w:r>
+      <w:r>
+        <w:rPr>
+          <w:sz w:val="18"/>
+        </w:rPr>
+        <w:t>ou need to order at least four.  The design files should work for most PCB manufacturers.</w:t>
+      </w:r>
+    </w:p>
+    <w:p>
+      <w:pPr>
+        <w:ind w:left="-720"/>
+        <w:jc w:val="both"/>
+        <w:rPr>
+          <w:sz w:val="18"/>
+        </w:rPr>
+      </w:pPr>
+      <w:r>
+        <w:rPr>
+          <w:sz w:val="18"/>
+        </w:rPr>
+        <w:t>You’ll order the rest of the parts from online vendors</w:t>
+      </w:r>
+      <w:r>
+        <w:rPr>
+          <w:sz w:val="18"/>
+        </w:rPr>
+        <w:t xml:space="preserve"> using the part numbers the tool provides</w:t>
+      </w:r>
+      <w:r>
+        <w:rPr>
+          <w:sz w:val="18"/>
+        </w:rPr>
+        <w:t xml:space="preserve">, and the prices listed in the web tool should be mostly up-to-date.  If you have your own parts, you can substitute them to reduce the cost. </w:t>
+      </w:r>
+    </w:p>
+    <w:p>
+      <w:pPr>
+        <w:ind w:left="-720"/>
+        <w:jc w:val="both"/>
+        <w:rPr>
+          <w:b/>
+          <w:sz w:val="18"/>
+        </w:rPr>
+      </w:pPr>
+      <w:r>
+        <w:rPr>
+          <w:b/>
+          <w:sz w:val="18"/>
+        </w:rPr>
+        <w:t>5</w:t>
+      </w:r>
+      <w:r>
+        <w:rPr>
+          <w:b/>
+          <w:sz w:val="18"/>
+        </w:rPr>
+        <w:t>.  Who are you?  Why are you doing this?</w:t>
+      </w:r>
+    </w:p>
+    <w:p>
+      <w:pPr>
+        <w:ind w:left="-720"/>
+        <w:jc w:val="both"/>
+        <w:rPr>
+          <w:sz w:val="18"/>
+        </w:rPr>
+      </w:pPr>
+      <w:r>
+        <w:rPr>
+          <w:sz w:val="18"/>
+        </w:rPr>
+        <w:t xml:space="preserve">We are the </w:t>
+      </w:r>
+      <w:proofErr w:type="spellStart"/>
+      <w:r>
+        <w:rPr>
+          <w:sz w:val="18"/>
+        </w:rPr>
+        <w:t>Gadgetron</w:t>
+      </w:r>
+      <w:proofErr w:type="spellEnd"/>
+      <w:r>
+        <w:rPr>
+          <w:sz w:val="18"/>
+        </w:rPr>
+        <w:t xml:space="preserve"> research group in the Computer Science and Engineering Department at UC San Diego.  Our research focuses on building tools that make it easier for people to design electronics and computer systems.</w:t>
+      </w:r>
+      <w:r>
+        <w:rPr>
+          <w:sz w:val="18"/>
+        </w:rPr>
+        <w:t xml:space="preserve">  We are releasing the tool because getting real-world feedback is the best way to figure out how we should improve it.  The head of the group is Professor Steven Swanson (swanson@cs.ucsd.edu).</w:t>
+      </w:r>
+    </w:p>
+    <w:p>
+      <w:pPr>
+        <w:ind w:left="-720"/>
+        <w:jc w:val="both"/>
+        <w:rPr>
+          <w:b/>
+          <w:sz w:val="18"/>
+        </w:rPr>
+      </w:pPr>
+      <w:r>
+        <w:rPr>
+          <w:b/>
+          <w:sz w:val="18"/>
+        </w:rPr>
+        <w:t>6</w:t>
+      </w:r>
+      <w:r>
+        <w:rPr>
+          <w:b/>
+          <w:sz w:val="18"/>
+        </w:rPr>
+        <w:t>.  Can I use this in my club/class/maker space?</w:t>
+      </w:r>
+    </w:p>
+    <w:p>
+      <w:pPr>
+        <w:ind w:left="-720"/>
+        <w:jc w:val="both"/>
+        <w:rPr>
+          <w:color w:val="000000" w:themeColor="text1"/>
+          <w:sz w:val="18"/>
+        </w:rPr>
+      </w:pPr>
+      <w:r>
+        <w:rPr>
+          <w:sz w:val="18"/>
+        </w:rPr>
+        <w:t>Yes!  We’d love to have more people use the</w:t>
+      </w:r>
+      <w:r>
+        <w:rPr>
+          <w:sz w:val="18"/>
+        </w:rPr>
+        <w:t xml:space="preserve"> tool!  Go for it!  </w:t>
+      </w:r>
+      <w:r>
+        <w:rPr>
+          <w:color w:val="000000" w:themeColor="text1"/>
+          <w:sz w:val="18"/>
+        </w:rPr>
+        <w:t xml:space="preserve">If you </w:t>
+      </w:r>
+      <w:r>
+        <w:rPr>
+          <w:color w:val="000000" w:themeColor="text1"/>
+          <w:sz w:val="18"/>
+        </w:rPr>
+        <w:t>want discuss how to best use the Robot Factory</w:t>
+      </w:r>
+      <w:r>
+        <w:rPr>
+          <w:color w:val="000000" w:themeColor="text1"/>
+          <w:sz w:val="18"/>
+        </w:rPr>
+        <w:t xml:space="preserve">, please send email to </w:t>
+      </w:r>
+      <w:hyperlink r:id="rId10" w:history="1">
+        <w:r>
+          <w:rPr>
+            <w:rStyle w:val="Hyperlink"/>
+            <w:color w:val="000000" w:themeColor="text1"/>
+            <w:sz w:val="18"/>
             <w:u w:val="none"/>
           </w:rPr>
           <w:t>swanson@cs.ucsd.edu</w:t>
@@ -597,7 +699,7 @@
       <w:r>
         <w:rPr>
           <w:color w:val="000000" w:themeColor="text1"/>
-          <w:sz w:val="20"/>
+          <w:sz w:val="18"/>
         </w:rPr>
         <w:t>.</w:t>
       </w:r>
@@ -609,14 +711,14 @@
         <w:rPr>
           <w:b/>
           <w:color w:val="000000" w:themeColor="text1"/>
-          <w:sz w:val="20"/>
+          <w:sz w:val="18"/>
         </w:rPr>
       </w:pPr>
       <w:r>
         <w:rPr>
           <w:b/>
           <w:color w:val="000000" w:themeColor="text1"/>
-          <w:sz w:val="20"/>
+          <w:sz w:val="18"/>
         </w:rPr>
         <w:t>7</w:t>
       </w:r>
@@ -624,7 +726,7 @@
         <w:rPr>
           <w:b/>
           <w:color w:val="000000" w:themeColor="text1"/>
-          <w:sz w:val="20"/>
+          <w:sz w:val="18"/>
         </w:rPr>
         <w:t>. How do I get started?</w:t>
       </w:r>
@@ -634,23 +736,22 @@
         <w:ind w:left="-720"/>
         <w:jc w:val="both"/>
         <w:rPr>
+          <w:sz w:val="18"/>
+        </w:rPr>
+      </w:pPr>
+      <w:r>
+        <w:rPr>
           <w:color w:val="000000" w:themeColor="text1"/>
-          <w:sz w:val="20"/>
-        </w:rPr>
-      </w:pPr>
-      <w:r>
-        <w:rPr>
-          <w:color w:val="000000" w:themeColor="text1"/>
-          <w:sz w:val="20"/>
+          <w:sz w:val="18"/>
         </w:rPr>
         <w:t xml:space="preserve">The robot factory is at </w:t>
       </w:r>
-      <w:hyperlink r:id="rId8" w:history="1">
+      <w:hyperlink r:id="rId11" w:history="1">
         <w:r>
           <w:rPr>
             <w:rStyle w:val="Hyperlink"/>
             <w:color w:val="000000" w:themeColor="text1"/>
-            <w:sz w:val="20"/>
+            <w:sz w:val="18"/>
             <w:u w:val="none"/>
           </w:rPr>
           <w:t>http://robots.gadgetron.build</w:t>
@@ -659,34 +760,51 @@
       <w:r>
         <w:rPr>
           <w:color w:val="000000" w:themeColor="text1"/>
-          <w:sz w:val="20"/>
+          <w:sz w:val="18"/>
         </w:rPr>
         <w:t xml:space="preserve">, and you can learn more about our research group at </w:t>
       </w:r>
-      <w:hyperlink r:id="rId9" w:history="1">
+      <w:hyperlink r:id="rId12" w:history="1">
         <w:r>
           <w:rPr>
             <w:rStyle w:val="Hyperlink"/>
-            <w:color w:val="000000" w:themeColor="text1"/>
-            <w:sz w:val="20"/>
+            <w:color w:val="auto"/>
+            <w:sz w:val="18"/>
             <w:u w:val="none"/>
           </w:rPr>
-          <w:t>http://www.gadgetron.build</w:t>
+          <w:t>http:/</w:t>
         </w:r>
-      </w:hyperlink>
-      <w:r>
-        <w:rPr>
-          <w:color w:val="000000" w:themeColor="text1"/>
-          <w:sz w:val="20"/>
-        </w:rPr>
-        <w:t xml:space="preserve"> or </w:t>
-      </w:r>
-      <w:hyperlink r:id="rId10" w:history="1">
         <w:r>
           <w:rPr>
             <w:rStyle w:val="Hyperlink"/>
-            <w:color w:val="000000" w:themeColor="text1"/>
-            <w:sz w:val="20"/>
+            <w:color w:val="auto"/>
+            <w:sz w:val="18"/>
+            <w:u w:val="none"/>
+          </w:rPr>
+          <w:t>/</w:t>
+        </w:r>
+        <w:r>
+          <w:rPr>
+            <w:rStyle w:val="Hyperlink"/>
+            <w:color w:val="auto"/>
+            <w:sz w:val="18"/>
+            <w:u w:val="none"/>
+          </w:rPr>
+          <w:t>www.gadgetron.build</w:t>
+        </w:r>
+      </w:hyperlink>
+      <w:r>
+        <w:rPr>
+          <w:sz w:val="18"/>
+        </w:rPr>
+        <w:t xml:space="preserve"> or </w:t>
+      </w:r>
+      <w:hyperlink r:id="rId13" w:history="1">
+        <w:r>
+          <w:rPr>
+            <w:rStyle w:val="Hyperlink"/>
+            <w:color w:val="auto"/>
+            <w:sz w:val="18"/>
             <w:u w:val="none"/>
           </w:rPr>
           <w:t>http://nvsl.ucsd.edu</w:t>
@@ -694,171 +812,218 @@
       </w:hyperlink>
       <w:r>
         <w:rPr>
-          <w:color w:val="000000" w:themeColor="text1"/>
-          <w:sz w:val="20"/>
-        </w:rPr>
-        <w:t xml:space="preserve">.  </w:t>
-      </w:r>
-      <w:bookmarkStart w:id="0" w:name="_GoBack"/>
-      <w:r>
-        <w:rPr>
-          <w:color w:val="000000" w:themeColor="text1"/>
-          <w:sz w:val="20"/>
-        </w:rPr>
-        <w:t xml:space="preserve">Contact </w:t>
-      </w:r>
-      <w:hyperlink r:id="rId11" w:history="1">
+          <w:sz w:val="18"/>
+        </w:rPr>
+        <w:t xml:space="preserve">.  Contact </w:t>
+      </w:r>
+      <w:hyperlink r:id="rId14" w:history="1">
         <w:r>
           <w:rPr>
             <w:rStyle w:val="Hyperlink"/>
-            <w:color w:val="000000" w:themeColor="text1"/>
-            <w:sz w:val="20"/>
+            <w:color w:val="auto"/>
+            <w:sz w:val="18"/>
             <w:u w:val="none"/>
           </w:rPr>
           <w:t>swanson@cs.ucsd.edu</w:t>
         </w:r>
       </w:hyperlink>
+      <w:r>
+        <w:rPr>
+          <w:sz w:val="18"/>
+        </w:rPr>
+        <w:t xml:space="preserve"> if you have any questions.</w:t>
+      </w:r>
+      <w:bookmarkStart w:id="0" w:name="_GoBack"/>
       <w:bookmarkEnd w:id="0"/>
-      <w:r>
-        <w:rPr>
-          <w:color w:val="000000" w:themeColor="text1"/>
-          <w:sz w:val="20"/>
-        </w:rPr>
-        <w:t xml:space="preserve"> if you have any questions.</w:t>
-      </w:r>
-    </w:p>
-    <w:p>
-      <w:pPr>
-        <w:ind w:left="-720"/>
-        <w:jc w:val="both"/>
-        <w:rPr>
-          <w:sz w:val="20"/>
-        </w:rPr>
-      </w:pPr>
-      <w:r>
-        <w:rPr>
-          <w:noProof/>
-          <w:sz w:val="20"/>
-          <w:lang w:eastAsia="en-US"/>
-        </w:rPr>
-        <w:drawing>
-          <wp:inline distT="0" distB="0" distL="0" distR="0" wp14:anchorId="778EA76C" wp14:editId="36B9CC6D">
-            <wp:extent cx="1076960" cy="728345"/>
-            <wp:effectExtent l="0" t="0" r="0" b="8255"/>
-            <wp:docPr id="4" name="Picture 4" descr="Macintosh HD:Users:swanson:research:NVSL:src:PCBArtMaker:PCBArtMaker:CSE_Logo.ai"/>
-            <wp:cNvGraphicFramePr>
-              <a:graphicFrameLocks xmlns:a="http://schemas.openxmlformats.org/drawingml/2006/main" noChangeAspect="1"/>
-            </wp:cNvGraphicFramePr>
-            <a:graphic xmlns:a="http://schemas.openxmlformats.org/drawingml/2006/main">
-              <a:graphicData uri="http://schemas.openxmlformats.org/drawingml/2006/picture">
-                <pic:pic xmlns:pic="http://schemas.openxmlformats.org/drawingml/2006/picture">
-                  <pic:nvPicPr>
-                    <pic:cNvPr id="0" name="Picture 4" descr="Macintosh HD:Users:swanson:research:NVSL:src:PCBArtMaker:PCBArtMaker:CSE_Logo.ai"/>
-                    <pic:cNvPicPr>
-                      <a:picLocks noChangeAspect="1" noChangeArrowheads="1"/>
-                    </pic:cNvPicPr>
-                  </pic:nvPicPr>
-                  <pic:blipFill>
-                    <a:blip r:embed="rId12">
-                      <a:extLst>
-                        <a:ext uri="{28A0092B-C50C-407E-A947-70E740481C1C}">
-                          <a14:useLocalDpi xmlns:a14="http://schemas.microsoft.com/office/drawing/2010/main" val="0"/>
-                        </a:ext>
-                      </a:extLst>
-                    </a:blip>
-                    <a:srcRect/>
-                    <a:stretch>
-                      <a:fillRect/>
-                    </a:stretch>
-                  </pic:blipFill>
-                  <pic:spPr bwMode="auto">
-                    <a:xfrm>
-                      <a:off x="0" y="0"/>
-                      <a:ext cx="1076960" cy="728345"/>
-                    </a:xfrm>
-                    <a:prstGeom prst="rect">
-                      <a:avLst/>
-                    </a:prstGeom>
-                    <a:noFill/>
-                    <a:ln>
-                      <a:noFill/>
-                    </a:ln>
-                  </pic:spPr>
-                </pic:pic>
-              </a:graphicData>
-            </a:graphic>
-          </wp:inline>
-        </w:drawing>
-      </w:r>
-      <w:r>
-        <w:rPr>
-          <w:sz w:val="20"/>
-        </w:rPr>
-        <w:t xml:space="preserve">                                                                                                                   </w:t>
-      </w:r>
-      <w:r>
-        <w:rPr>
-          <w:noProof/>
-          <w:sz w:val="20"/>
-          <w:lang w:eastAsia="en-US"/>
-        </w:rPr>
-        <w:drawing>
-          <wp:inline distT="0" distB="0" distL="0" distR="0" wp14:anchorId="10E4448C" wp14:editId="20266542">
-            <wp:extent cx="2097211" cy="391488"/>
-            <wp:effectExtent l="0" t="0" r="0" b="0"/>
-            <wp:docPr id="3" name="Picture 3" descr="Macintosh HD:Users:swanson:Library:Containers:com.apple.mail:Data:Library:Mail Downloads:27A15CF5-C40B-45B5-9C2B-6922247E42F4:UC San Diego black.eps"/>
-            <wp:cNvGraphicFramePr>
-              <a:graphicFrameLocks xmlns:a="http://schemas.openxmlformats.org/drawingml/2006/main" noChangeAspect="1"/>
-            </wp:cNvGraphicFramePr>
-            <a:graphic xmlns:a="http://schemas.openxmlformats.org/drawingml/2006/main">
-              <a:graphicData uri="http://schemas.openxmlformats.org/drawingml/2006/picture">
-                <pic:pic xmlns:pic="http://schemas.openxmlformats.org/drawingml/2006/picture">
-                  <pic:nvPicPr>
-                    <pic:cNvPr id="0" name="Picture 3" descr="Macintosh HD:Users:swanson:Library:Containers:com.apple.mail:Data:Library:Mail Downloads:27A15CF5-C40B-45B5-9C2B-6922247E42F4:UC San Diego black.eps"/>
-                    <pic:cNvPicPr>
-                      <a:picLocks noChangeAspect="1" noChangeArrowheads="1"/>
-                    </pic:cNvPicPr>
-                  </pic:nvPicPr>
-                  <pic:blipFill>
-                    <a:blip r:embed="rId13">
-                      <a:extLst>
-                        <a:ext uri="{28A0092B-C50C-407E-A947-70E740481C1C}">
-                          <a14:useLocalDpi xmlns:a14="http://schemas.microsoft.com/office/drawing/2010/main" val="0"/>
-                        </a:ext>
-                      </a:extLst>
-                    </a:blip>
-                    <a:srcRect/>
-                    <a:stretch>
-                      <a:fillRect/>
-                    </a:stretch>
-                  </pic:blipFill>
-                  <pic:spPr bwMode="auto">
-                    <a:xfrm>
-                      <a:off x="0" y="0"/>
-                      <a:ext cx="2099219" cy="391863"/>
-                    </a:xfrm>
-                    <a:prstGeom prst="rect">
-                      <a:avLst/>
-                    </a:prstGeom>
-                    <a:noFill/>
-                    <a:ln>
-                      <a:noFill/>
-                    </a:ln>
-                  </pic:spPr>
-                </pic:pic>
-              </a:graphicData>
-            </a:graphic>
-          </wp:inline>
-        </w:drawing>
-      </w:r>
     </w:p>
     <w:sectPr>
+      <w:footerReference w:type="default" r:id="rId15"/>
       <w:pgSz w:w="12240" w:h="15840"/>
       <w:pgMar w:top="540" w:right="1080" w:bottom="360" w:left="1800" w:header="720" w:footer="720" w:gutter="0"/>
       <w:cols w:space="720"/>
     </w:sectPr>
   </w:body>
 </w:document>
+</file>
+
+<file path=word/endnotes.xml><?xml version="1.0" encoding="utf-8"?>
+<w:endnotes xmlns:wpc="http://schemas.microsoft.com/office/word/2010/wordprocessingCanvas" xmlns:mo="http://schemas.microsoft.com/office/mac/office/2008/main" xmlns:mc="http://schemas.openxmlformats.org/markup-compatibility/2006" xmlns:mv="urn:schemas-microsoft-com:mac:vml" xmlns:o="urn:schemas-microsoft-com:office:office" xmlns:r="http://schemas.openxmlformats.org/officeDocument/2006/relationships" xmlns:m="http://schemas.openxmlformats.org/officeDocument/2006/math" xmlns:v="urn:schemas-microsoft-com:vml" xmlns:wp14="http://schemas.microsoft.com/office/word/2010/wordprocessingDrawing" xmlns:wp="http://schemas.openxmlformats.org/drawingml/2006/wordprocessingDrawing" xmlns:w10="urn:schemas-microsoft-com:office:word" xmlns:w="http://schemas.openxmlformats.org/wordprocessingml/2006/main" xmlns:w14="http://schemas.microsoft.com/office/word/2010/wordml" xmlns:wpg="http://schemas.microsoft.com/office/word/2010/wordprocessingGroup" xmlns:wpi="http://schemas.microsoft.com/office/word/2010/wordprocessingInk" xmlns:wne="http://schemas.microsoft.com/office/word/2006/wordml" xmlns:wps="http://schemas.microsoft.com/office/word/2010/wordprocessingShape" mc:Ignorable="w14 wp14">
+  <w:endnote w:type="separator" w:id="-1">
+    <w:p>
+      <w:pPr>
+        <w:spacing w:after="0"/>
+      </w:pPr>
+      <w:r>
+        <w:separator/>
+      </w:r>
+    </w:p>
+  </w:endnote>
+  <w:endnote w:type="continuationSeparator" w:id="0">
+    <w:p>
+      <w:pPr>
+        <w:spacing w:after="0"/>
+      </w:pPr>
+      <w:r>
+        <w:continuationSeparator/>
+      </w:r>
+    </w:p>
+  </w:endnote>
+</w:endnotes>
+</file>
+
+<file path=word/footer1.xml><?xml version="1.0" encoding="utf-8"?>
+<w:ftr xmlns:wpc="http://schemas.microsoft.com/office/word/2010/wordprocessingCanvas" xmlns:mo="http://schemas.microsoft.com/office/mac/office/2008/main" xmlns:mc="http://schemas.openxmlformats.org/markup-compatibility/2006" xmlns:mv="urn:schemas-microsoft-com:mac:vml" xmlns:o="urn:schemas-microsoft-com:office:office" xmlns:r="http://schemas.openxmlformats.org/officeDocument/2006/relationships" xmlns:m="http://schemas.openxmlformats.org/officeDocument/2006/math" xmlns:v="urn:schemas-microsoft-com:vml" xmlns:wp14="http://schemas.microsoft.com/office/word/2010/wordprocessingDrawing" xmlns:wp="http://schemas.openxmlformats.org/drawingml/2006/wordprocessingDrawing" xmlns:w10="urn:schemas-microsoft-com:office:word" xmlns:w="http://schemas.openxmlformats.org/wordprocessingml/2006/main" xmlns:w14="http://schemas.microsoft.com/office/word/2010/wordml" xmlns:wpg="http://schemas.microsoft.com/office/word/2010/wordprocessingGroup" xmlns:wpi="http://schemas.microsoft.com/office/word/2010/wordprocessingInk" xmlns:wne="http://schemas.microsoft.com/office/word/2006/wordml" xmlns:wps="http://schemas.microsoft.com/office/word/2010/wordprocessingShape" mc:Ignorable="w14 wp14">
+  <w:p>
+    <w:pPr>
+      <w:ind w:left="-720"/>
+      <w:jc w:val="both"/>
+      <w:rPr>
+        <w:sz w:val="18"/>
+      </w:rPr>
+    </w:pPr>
+    <w:r>
+      <w:rPr>
+        <w:noProof/>
+        <w:sz w:val="18"/>
+        <w:lang w:eastAsia="en-US"/>
+      </w:rPr>
+      <w:drawing>
+        <wp:inline distT="0" distB="0" distL="0" distR="0" wp14:anchorId="6CE87D74" wp14:editId="2E21B624">
+          <wp:extent cx="1076960" cy="728345"/>
+          <wp:effectExtent l="0" t="0" r="0" b="8255"/>
+          <wp:docPr id="7" name="Picture 7" descr="Macintosh HD:Users:swanson:research:NVSL:src:PCBArtMaker:PCBArtMaker:CSE_Logo.ai"/>
+          <wp:cNvGraphicFramePr>
+            <a:graphicFrameLocks xmlns:a="http://schemas.openxmlformats.org/drawingml/2006/main" noChangeAspect="1"/>
+          </wp:cNvGraphicFramePr>
+          <a:graphic xmlns:a="http://schemas.openxmlformats.org/drawingml/2006/main">
+            <a:graphicData uri="http://schemas.openxmlformats.org/drawingml/2006/picture">
+              <pic:pic xmlns:pic="http://schemas.openxmlformats.org/drawingml/2006/picture">
+                <pic:nvPicPr>
+                  <pic:cNvPr id="0" name="Picture 4" descr="Macintosh HD:Users:swanson:research:NVSL:src:PCBArtMaker:PCBArtMaker:CSE_Logo.ai"/>
+                  <pic:cNvPicPr>
+                    <a:picLocks noChangeAspect="1" noChangeArrowheads="1"/>
+                  </pic:cNvPicPr>
+                </pic:nvPicPr>
+                <pic:blipFill>
+                  <a:blip r:embed="rId1">
+                    <a:extLst>
+                      <a:ext uri="{28A0092B-C50C-407E-A947-70E740481C1C}">
+                        <a14:useLocalDpi xmlns:a14="http://schemas.microsoft.com/office/drawing/2010/main" val="0"/>
+                      </a:ext>
+                    </a:extLst>
+                  </a:blip>
+                  <a:srcRect/>
+                  <a:stretch>
+                    <a:fillRect/>
+                  </a:stretch>
+                </pic:blipFill>
+                <pic:spPr bwMode="auto">
+                  <a:xfrm>
+                    <a:off x="0" y="0"/>
+                    <a:ext cx="1076960" cy="728345"/>
+                  </a:xfrm>
+                  <a:prstGeom prst="rect">
+                    <a:avLst/>
+                  </a:prstGeom>
+                  <a:noFill/>
+                  <a:ln>
+                    <a:noFill/>
+                  </a:ln>
+                </pic:spPr>
+              </pic:pic>
+            </a:graphicData>
+          </a:graphic>
+        </wp:inline>
+      </w:drawing>
+    </w:r>
+    <w:r>
+      <w:rPr>
+        <w:sz w:val="18"/>
+      </w:rPr>
+      <w:t xml:space="preserve">                                                                                                                   </w:t>
+    </w:r>
+    <w:r>
+      <w:rPr>
+        <w:noProof/>
+        <w:sz w:val="18"/>
+        <w:lang w:eastAsia="en-US"/>
+      </w:rPr>
+      <w:drawing>
+        <wp:inline distT="0" distB="0" distL="0" distR="0" wp14:anchorId="5E55453D" wp14:editId="084E1DEA">
+          <wp:extent cx="2097211" cy="391488"/>
+          <wp:effectExtent l="0" t="0" r="0" b="0"/>
+          <wp:docPr id="8" name="Picture 8" descr="Macintosh HD:Users:swanson:Library:Containers:com.apple.mail:Data:Library:Mail Downloads:27A15CF5-C40B-45B5-9C2B-6922247E42F4:UC San Diego black.eps"/>
+          <wp:cNvGraphicFramePr>
+            <a:graphicFrameLocks xmlns:a="http://schemas.openxmlformats.org/drawingml/2006/main" noChangeAspect="1"/>
+          </wp:cNvGraphicFramePr>
+          <a:graphic xmlns:a="http://schemas.openxmlformats.org/drawingml/2006/main">
+            <a:graphicData uri="http://schemas.openxmlformats.org/drawingml/2006/picture">
+              <pic:pic xmlns:pic="http://schemas.openxmlformats.org/drawingml/2006/picture">
+                <pic:nvPicPr>
+                  <pic:cNvPr id="0" name="Picture 3" descr="Macintosh HD:Users:swanson:Library:Containers:com.apple.mail:Data:Library:Mail Downloads:27A15CF5-C40B-45B5-9C2B-6922247E42F4:UC San Diego black.eps"/>
+                  <pic:cNvPicPr>
+                    <a:picLocks noChangeAspect="1" noChangeArrowheads="1"/>
+                  </pic:cNvPicPr>
+                </pic:nvPicPr>
+                <pic:blipFill>
+                  <a:blip r:embed="rId2">
+                    <a:extLst>
+                      <a:ext uri="{28A0092B-C50C-407E-A947-70E740481C1C}">
+                        <a14:useLocalDpi xmlns:a14="http://schemas.microsoft.com/office/drawing/2010/main" val="0"/>
+                      </a:ext>
+                    </a:extLst>
+                  </a:blip>
+                  <a:srcRect/>
+                  <a:stretch>
+                    <a:fillRect/>
+                  </a:stretch>
+                </pic:blipFill>
+                <pic:spPr bwMode="auto">
+                  <a:xfrm>
+                    <a:off x="0" y="0"/>
+                    <a:ext cx="2099219" cy="391863"/>
+                  </a:xfrm>
+                  <a:prstGeom prst="rect">
+                    <a:avLst/>
+                  </a:prstGeom>
+                  <a:noFill/>
+                  <a:ln>
+                    <a:noFill/>
+                  </a:ln>
+                </pic:spPr>
+              </pic:pic>
+            </a:graphicData>
+          </a:graphic>
+        </wp:inline>
+      </w:drawing>
+    </w:r>
+  </w:p>
+</w:ftr>
+</file>
+
+<file path=word/footnotes.xml><?xml version="1.0" encoding="utf-8"?>
+<w:footnotes xmlns:wpc="http://schemas.microsoft.com/office/word/2010/wordprocessingCanvas" xmlns:mo="http://schemas.microsoft.com/office/mac/office/2008/main" xmlns:mc="http://schemas.openxmlformats.org/markup-compatibility/2006" xmlns:mv="urn:schemas-microsoft-com:mac:vml" xmlns:o="urn:schemas-microsoft-com:office:office" xmlns:r="http://schemas.openxmlformats.org/officeDocument/2006/relationships" xmlns:m="http://schemas.openxmlformats.org/officeDocument/2006/math" xmlns:v="urn:schemas-microsoft-com:vml" xmlns:wp14="http://schemas.microsoft.com/office/word/2010/wordprocessingDrawing" xmlns:wp="http://schemas.openxmlformats.org/drawingml/2006/wordprocessingDrawing" xmlns:w10="urn:schemas-microsoft-com:office:word" xmlns:w="http://schemas.openxmlformats.org/wordprocessingml/2006/main" xmlns:w14="http://schemas.microsoft.com/office/word/2010/wordml" xmlns:wpg="http://schemas.microsoft.com/office/word/2010/wordprocessingGroup" xmlns:wpi="http://schemas.microsoft.com/office/word/2010/wordprocessingInk" xmlns:wne="http://schemas.microsoft.com/office/word/2006/wordml" xmlns:wps="http://schemas.microsoft.com/office/word/2010/wordprocessingShape" mc:Ignorable="w14 wp14">
+  <w:footnote w:type="separator" w:id="-1">
+    <w:p>
+      <w:pPr>
+        <w:spacing w:after="0"/>
+      </w:pPr>
+      <w:r>
+        <w:separator/>
+      </w:r>
+    </w:p>
+  </w:footnote>
+  <w:footnote w:type="continuationSeparator" w:id="0">
+    <w:p>
+      <w:pPr>
+        <w:spacing w:after="0"/>
+      </w:pPr>
+      <w:r>
+        <w:continuationSeparator/>
+      </w:r>
+    </w:p>
+  </w:footnote>
+</w:footnotes>
 </file>
 
 <file path=word/numbering.xml><?xml version="1.0" encoding="utf-8"?>
@@ -1288,6 +1453,70 @@
       <w:u w:val="single"/>
     </w:rPr>
   </w:style>
+  <w:style w:type="paragraph" w:styleId="Header">
+    <w:name w:val="header"/>
+    <w:basedOn w:val="Normal"/>
+    <w:link w:val="HeaderChar"/>
+    <w:uiPriority w:val="99"/>
+    <w:unhideWhenUsed/>
+    <w:rsid w:val="00257189"/>
+    <w:pPr>
+      <w:tabs>
+        <w:tab w:val="center" w:pos="4320"/>
+        <w:tab w:val="right" w:pos="8640"/>
+      </w:tabs>
+      <w:spacing w:after="0"/>
+    </w:pPr>
+  </w:style>
+  <w:style w:type="character" w:customStyle="1" w:styleId="HeaderChar">
+    <w:name w:val="Header Char"/>
+    <w:basedOn w:val="DefaultParagraphFont"/>
+    <w:link w:val="Header"/>
+    <w:uiPriority w:val="99"/>
+    <w:rsid w:val="00257189"/>
+    <w:rPr>
+      <w:sz w:val="24"/>
+      <w:szCs w:val="24"/>
+    </w:rPr>
+  </w:style>
+  <w:style w:type="paragraph" w:styleId="Footer">
+    <w:name w:val="footer"/>
+    <w:basedOn w:val="Normal"/>
+    <w:link w:val="FooterChar"/>
+    <w:uiPriority w:val="99"/>
+    <w:unhideWhenUsed/>
+    <w:rsid w:val="00257189"/>
+    <w:pPr>
+      <w:tabs>
+        <w:tab w:val="center" w:pos="4320"/>
+        <w:tab w:val="right" w:pos="8640"/>
+      </w:tabs>
+      <w:spacing w:after="0"/>
+    </w:pPr>
+  </w:style>
+  <w:style w:type="character" w:customStyle="1" w:styleId="FooterChar">
+    <w:name w:val="Footer Char"/>
+    <w:basedOn w:val="DefaultParagraphFont"/>
+    <w:link w:val="Footer"/>
+    <w:uiPriority w:val="99"/>
+    <w:rsid w:val="00257189"/>
+    <w:rPr>
+      <w:sz w:val="24"/>
+      <w:szCs w:val="24"/>
+    </w:rPr>
+  </w:style>
+  <w:style w:type="character" w:styleId="FollowedHyperlink">
+    <w:name w:val="FollowedHyperlink"/>
+    <w:basedOn w:val="DefaultParagraphFont"/>
+    <w:uiPriority w:val="99"/>
+    <w:semiHidden/>
+    <w:unhideWhenUsed/>
+    <w:rsid w:val="00257189"/>
+    <w:rPr>
+      <w:color w:val="800080" w:themeColor="followedHyperlink"/>
+      <w:u w:val="single"/>
+    </w:rPr>
+  </w:style>
 </w:styles>
 </file>
 
@@ -1621,6 +1850,70 @@
     <w:rsid w:val="00342061"/>
     <w:rPr>
       <w:color w:val="0000FF" w:themeColor="hyperlink"/>
+      <w:u w:val="single"/>
+    </w:rPr>
+  </w:style>
+  <w:style w:type="paragraph" w:styleId="Header">
+    <w:name w:val="header"/>
+    <w:basedOn w:val="Normal"/>
+    <w:link w:val="HeaderChar"/>
+    <w:uiPriority w:val="99"/>
+    <w:unhideWhenUsed/>
+    <w:rsid w:val="00257189"/>
+    <w:pPr>
+      <w:tabs>
+        <w:tab w:val="center" w:pos="4320"/>
+        <w:tab w:val="right" w:pos="8640"/>
+      </w:tabs>
+      <w:spacing w:after="0"/>
+    </w:pPr>
+  </w:style>
+  <w:style w:type="character" w:customStyle="1" w:styleId="HeaderChar">
+    <w:name w:val="Header Char"/>
+    <w:basedOn w:val="DefaultParagraphFont"/>
+    <w:link w:val="Header"/>
+    <w:uiPriority w:val="99"/>
+    <w:rsid w:val="00257189"/>
+    <w:rPr>
+      <w:sz w:val="24"/>
+      <w:szCs w:val="24"/>
+    </w:rPr>
+  </w:style>
+  <w:style w:type="paragraph" w:styleId="Footer">
+    <w:name w:val="footer"/>
+    <w:basedOn w:val="Normal"/>
+    <w:link w:val="FooterChar"/>
+    <w:uiPriority w:val="99"/>
+    <w:unhideWhenUsed/>
+    <w:rsid w:val="00257189"/>
+    <w:pPr>
+      <w:tabs>
+        <w:tab w:val="center" w:pos="4320"/>
+        <w:tab w:val="right" w:pos="8640"/>
+      </w:tabs>
+      <w:spacing w:after="0"/>
+    </w:pPr>
+  </w:style>
+  <w:style w:type="character" w:customStyle="1" w:styleId="FooterChar">
+    <w:name w:val="Footer Char"/>
+    <w:basedOn w:val="DefaultParagraphFont"/>
+    <w:link w:val="Footer"/>
+    <w:uiPriority w:val="99"/>
+    <w:rsid w:val="00257189"/>
+    <w:rPr>
+      <w:sz w:val="24"/>
+      <w:szCs w:val="24"/>
+    </w:rPr>
+  </w:style>
+  <w:style w:type="character" w:styleId="FollowedHyperlink">
+    <w:name w:val="FollowedHyperlink"/>
+    <w:basedOn w:val="DefaultParagraphFont"/>
+    <w:uiPriority w:val="99"/>
+    <w:semiHidden/>
+    <w:unhideWhenUsed/>
+    <w:rsid w:val="00257189"/>
+    <w:rPr>
+      <w:color w:val="800080" w:themeColor="followedHyperlink"/>
       <w:u w:val="single"/>
     </w:rPr>
   </w:style>

</xml_diff>

<commit_message>
color logos on back of flyer.  Resolves #18
</commit_message>
<xml_diff>
--- a/flyer-back.docx
+++ b/flyer-back.docx
@@ -10,6 +10,8 @@
           <w:sz w:val="22"/>
         </w:rPr>
       </w:pPr>
+      <w:bookmarkStart w:id="0" w:name="_GoBack"/>
+      <w:bookmarkEnd w:id="0"/>
       <w:r>
         <w:rPr>
           <w:noProof/>
@@ -17,7 +19,7 @@
           <w:lang w:eastAsia="en-US"/>
         </w:rPr>
         <w:drawing>
-          <wp:inline distT="0" distB="0" distL="0" distR="0" wp14:anchorId="1E4513CA" wp14:editId="1EB40EB5">
+          <wp:inline distT="0" distB="0" distL="0" distR="0" wp14:anchorId="1E4513CA" wp14:editId="7AC84E8B">
             <wp:extent cx="2128757" cy="597752"/>
             <wp:effectExtent l="0" t="0" r="0" b="12065"/>
             <wp:docPr id="9" name="Picture 9" descr="Macintosh HD:Users:swanson:Scratch:Gadgetron Logo.pdf"/>
@@ -88,19 +90,11 @@
         </w:rPr>
         <w:t xml:space="preserve"> </w:t>
       </w:r>
-      <w:proofErr w:type="spellStart"/>
       <w:r>
         <w:rPr>
           <w:sz w:val="32"/>
         </w:rPr>
-        <w:t>Robot</w:t>
-      </w:r>
-      <w:proofErr w:type="spellEnd"/>
-      <w:r>
-        <w:rPr>
-          <w:sz w:val="32"/>
-        </w:rPr>
-        <w:t xml:space="preserve"> Factory FAQ</w:t>
+        <w:t>Robot Factory FAQ</w:t>
       </w:r>
     </w:p>
     <w:p>
@@ -151,19 +145,11 @@
         </w:rPr>
         <w:t xml:space="preserve"> </w:t>
       </w:r>
-      <w:proofErr w:type="spellStart"/>
-      <w:r>
-        <w:rPr>
-          <w:sz w:val="18"/>
-        </w:rPr>
-        <w:t>to</w:t>
-      </w:r>
-      <w:proofErr w:type="spellEnd"/>
-      <w:r>
-        <w:rPr>
-          <w:sz w:val="18"/>
-        </w:rPr>
-        <w:t xml:space="preserve"> sign up for updates</w:t>
+      <w:r>
+        <w:rPr>
+          <w:sz w:val="18"/>
+        </w:rPr>
+        <w:t>to sign up for updates</w:t>
       </w:r>
       <w:r>
         <w:rPr>
@@ -772,25 +758,7 @@
             <w:sz w:val="18"/>
             <w:u w:val="none"/>
           </w:rPr>
-          <w:t>http:/</w:t>
-        </w:r>
-        <w:r>
-          <w:rPr>
-            <w:rStyle w:val="Hyperlink"/>
-            <w:color w:val="auto"/>
-            <w:sz w:val="18"/>
-            <w:u w:val="none"/>
-          </w:rPr>
-          <w:t>/</w:t>
-        </w:r>
-        <w:r>
-          <w:rPr>
-            <w:rStyle w:val="Hyperlink"/>
-            <w:color w:val="auto"/>
-            <w:sz w:val="18"/>
-            <w:u w:val="none"/>
-          </w:rPr>
-          <w:t>www.gadgetron.build</w:t>
+          <w:t>http://www.gadgetron.build</w:t>
         </w:r>
       </w:hyperlink>
       <w:r>
@@ -833,8 +801,6 @@
         </w:rPr>
         <w:t xml:space="preserve"> if you have any questions.</w:t>
       </w:r>
-      <w:bookmarkStart w:id="0" w:name="_GoBack"/>
-      <w:bookmarkEnd w:id="0"/>
     </w:p>
     <w:sectPr>
       <w:footerReference w:type="default" r:id="rId15"/>
@@ -884,14 +850,14 @@
     <w:r>
       <w:rPr>
         <w:noProof/>
-        <w:sz w:val="18"/>
+        <w:sz w:val="22"/>
         <w:lang w:eastAsia="en-US"/>
       </w:rPr>
       <w:drawing>
-        <wp:inline distT="0" distB="0" distL="0" distR="0" wp14:anchorId="6CE87D74" wp14:editId="2E21B624">
-          <wp:extent cx="1076960" cy="728345"/>
-          <wp:effectExtent l="0" t="0" r="0" b="8255"/>
-          <wp:docPr id="7" name="Picture 7" descr="Macintosh HD:Users:swanson:research:NVSL:src:PCBArtMaker:PCBArtMaker:CSE_Logo.ai"/>
+        <wp:inline distT="0" distB="0" distL="0" distR="0" wp14:anchorId="45823584" wp14:editId="4E872ACD">
+          <wp:extent cx="847660" cy="650304"/>
+          <wp:effectExtent l="0" t="0" r="0" b="10160"/>
+          <wp:docPr id="2" name="Picture 2" descr="Macintosh HD:private:var:folders:5h:k2xt_l014s1c1gvmnssm963c0000gp:T:com.apple.Preview:PreviewTemp-i6MGPu:CSELogo_4Cv (2).pdf"/>
           <wp:cNvGraphicFramePr>
             <a:graphicFrameLocks xmlns:a="http://schemas.openxmlformats.org/drawingml/2006/main" noChangeAspect="1"/>
           </wp:cNvGraphicFramePr>
@@ -899,7 +865,7 @@
             <a:graphicData uri="http://schemas.openxmlformats.org/drawingml/2006/picture">
               <pic:pic xmlns:pic="http://schemas.openxmlformats.org/drawingml/2006/picture">
                 <pic:nvPicPr>
-                  <pic:cNvPr id="0" name="Picture 4" descr="Macintosh HD:Users:swanson:research:NVSL:src:PCBArtMaker:PCBArtMaker:CSE_Logo.ai"/>
+                  <pic:cNvPr id="0" name="Picture 2" descr="Macintosh HD:private:var:folders:5h:k2xt_l014s1c1gvmnssm963c0000gp:T:com.apple.Preview:PreviewTemp-i6MGPu:CSELogo_4Cv (2).pdf"/>
                   <pic:cNvPicPr>
                     <a:picLocks noChangeAspect="1" noChangeArrowheads="1"/>
                   </pic:cNvPicPr>
@@ -920,7 +886,7 @@
                 <pic:spPr bwMode="auto">
                   <a:xfrm>
                     <a:off x="0" y="0"/>
-                    <a:ext cx="1076960" cy="728345"/>
+                    <a:ext cx="848126" cy="650661"/>
                   </a:xfrm>
                   <a:prstGeom prst="rect">
                     <a:avLst/>
@@ -940,19 +906,43 @@
       <w:rPr>
         <w:sz w:val="18"/>
       </w:rPr>
-      <w:t xml:space="preserve">                                                                                                                   </w:t>
+      <w:t xml:space="preserve">                                     </w:t>
+    </w:r>
+    <w:r>
+      <w:rPr>
+        <w:sz w:val="18"/>
+      </w:rPr>
+      <w:t xml:space="preserve">                                                             </w:t>
+    </w:r>
+    <w:r>
+      <w:rPr>
+        <w:sz w:val="18"/>
+      </w:rPr>
+      <w:t xml:space="preserve">                             </w:t>
+    </w:r>
+    <w:r>
+      <w:rPr>
+        <w:sz w:val="18"/>
+      </w:rPr>
+      <w:t xml:space="preserve">               </w:t>
+    </w:r>
+    <w:r>
+      <w:rPr>
+        <w:sz w:val="18"/>
+      </w:rPr>
+      <w:t xml:space="preserve"> </w:t>
     </w:r>
     <w:r>
       <w:rPr>
         <w:noProof/>
-        <w:sz w:val="18"/>
+        <w:sz w:val="22"/>
         <w:lang w:eastAsia="en-US"/>
       </w:rPr>
       <w:drawing>
-        <wp:inline distT="0" distB="0" distL="0" distR="0" wp14:anchorId="5E55453D" wp14:editId="084E1DEA">
-          <wp:extent cx="2097211" cy="391488"/>
-          <wp:effectExtent l="0" t="0" r="0" b="0"/>
-          <wp:docPr id="8" name="Picture 8" descr="Macintosh HD:Users:swanson:Library:Containers:com.apple.mail:Data:Library:Mail Downloads:27A15CF5-C40B-45B5-9C2B-6922247E42F4:UC San Diego black.eps"/>
+        <wp:inline distT="0" distB="0" distL="0" distR="0" wp14:anchorId="14AF38DB" wp14:editId="5188AA10">
+          <wp:extent cx="1918981" cy="358218"/>
+          <wp:effectExtent l="0" t="0" r="11430" b="0"/>
+          <wp:docPr id="1" name="Picture 1" descr="Macintosh HD:Users:swanson:Library:Containers:com.apple.mail:Data:Library:Mail Downloads:792F2FC7-0C31-4A2F-9525-1C45EBD92700:UC San Diego blue gold.eps"/>
           <wp:cNvGraphicFramePr>
             <a:graphicFrameLocks xmlns:a="http://schemas.openxmlformats.org/drawingml/2006/main" noChangeAspect="1"/>
           </wp:cNvGraphicFramePr>
@@ -960,7 +950,7 @@
             <a:graphicData uri="http://schemas.openxmlformats.org/drawingml/2006/picture">
               <pic:pic xmlns:pic="http://schemas.openxmlformats.org/drawingml/2006/picture">
                 <pic:nvPicPr>
-                  <pic:cNvPr id="0" name="Picture 3" descr="Macintosh HD:Users:swanson:Library:Containers:com.apple.mail:Data:Library:Mail Downloads:27A15CF5-C40B-45B5-9C2B-6922247E42F4:UC San Diego black.eps"/>
+                  <pic:cNvPr id="0" name="Picture 1" descr="Macintosh HD:Users:swanson:Library:Containers:com.apple.mail:Data:Library:Mail Downloads:792F2FC7-0C31-4A2F-9525-1C45EBD92700:UC San Diego blue gold.eps"/>
                   <pic:cNvPicPr>
                     <a:picLocks noChangeAspect="1" noChangeArrowheads="1"/>
                   </pic:cNvPicPr>
@@ -981,7 +971,7 @@
                 <pic:spPr bwMode="auto">
                   <a:xfrm>
                     <a:off x="0" y="0"/>
-                    <a:ext cx="2099219" cy="391863"/>
+                    <a:ext cx="1923787" cy="359115"/>
                   </a:xfrm>
                   <a:prstGeom prst="rect">
                     <a:avLst/>
@@ -996,6 +986,12 @@
           </a:graphic>
         </wp:inline>
       </w:drawing>
+    </w:r>
+    <w:r>
+      <w:rPr>
+        <w:sz w:val="18"/>
+      </w:rPr>
+      <w:t xml:space="preserve">                                                </w:t>
     </w:r>
   </w:p>
 </w:ftr>

</xml_diff>